<commit_message>
some pictures some specification all in all a pile of bullshit
</commit_message>
<xml_diff>
--- a/doc/projectPlan/Specification.docx
+++ b/doc/projectPlan/Specification.docx
@@ -10,19 +10,930 @@
     <w:p>
       <w:pPr>
         <w:jc w:val="right"/>
-      </w:pPr>
-      <w:r>
-        <w:t>Author: Wojtek</w:t>
+        <w:rPr>
+          <w:lang w:val="en-US"/>
+        </w:rPr>
+      </w:pPr>
+      <w:r>
+        <w:rPr>
+          <w:lang w:val="en-US"/>
+        </w:rPr>
+        <w:t xml:space="preserve">Author: </w:t>
+      </w:r>
+      <w:proofErr w:type="spellStart"/>
+      <w:r>
+        <w:rPr>
+          <w:lang w:val="en-US"/>
+        </w:rPr>
+        <w:t>Wojtek</w:t>
+      </w:r>
+      <w:proofErr w:type="spellEnd"/>
+    </w:p>
+    <w:p>
+      <w:pPr>
+        <w:rPr>
+          <w:lang w:val="en-US"/>
+        </w:rPr>
+      </w:pPr>
+      <w:r>
+        <w:rPr>
+          <w:lang w:val="en-US"/>
+        </w:rPr>
+        <w:t>X.1 Specification</w:t>
+      </w:r>
+    </w:p>
+    <w:p>
+      <w:pPr>
+        <w:rPr>
+          <w:color w:val="FF0000"/>
+          <w:lang w:val="en-US"/>
+        </w:rPr>
+      </w:pPr>
+      <w:r>
+        <w:rPr>
+          <w:lang w:val="en-US"/>
+        </w:rPr>
+        <w:t xml:space="preserve">The following chapter </w:t>
+      </w:r>
+      <w:r>
+        <w:rPr>
+          <w:lang w:val="en-US"/>
+        </w:rPr>
+        <w:t xml:space="preserve">describes the specification of the developed system. It is based on the customer requirements. </w:t>
+      </w:r>
+      <w:proofErr w:type="spellStart"/>
+      <w:r>
+        <w:rPr>
+          <w:color w:val="FF0000"/>
+          <w:lang w:val="en-US"/>
+        </w:rPr>
+        <w:t>Mehr</w:t>
+      </w:r>
+      <w:proofErr w:type="spellEnd"/>
+      <w:r>
+        <w:rPr>
+          <w:color w:val="FF0000"/>
+          <w:lang w:val="en-US"/>
+        </w:rPr>
+        <w:t xml:space="preserve"> text</w:t>
+      </w:r>
+    </w:p>
+    <w:p>
+      <w:pPr>
+        <w:rPr>
+          <w:color w:val="FF0000"/>
+          <w:lang w:val="en-US"/>
+        </w:rPr>
+      </w:pPr>
+    </w:p>
+    <w:p>
+      <w:pPr>
+        <w:rPr>
+          <w:lang w:val="en-US"/>
+        </w:rPr>
+      </w:pPr>
+      <w:r>
+        <w:rPr>
+          <w:lang w:val="en-US"/>
+        </w:rPr>
+        <w:t>X.1.1 Project Scope</w:t>
+      </w:r>
+    </w:p>
+    <w:p>
+      <w:pPr>
+        <w:rPr>
+          <w:lang w:val="en-US"/>
+        </w:rPr>
+      </w:pPr>
+      <w:r>
+        <w:rPr>
+          <w:lang w:val="en-US"/>
+        </w:rPr>
+        <w:t xml:space="preserve">The system shall support a driver with taking his car out of a parking lot. The system is designed to work with the cars of the customer. </w:t>
+      </w:r>
+      <w:r>
+        <w:rPr>
+          <w:lang w:val="en-US"/>
+        </w:rPr>
+        <w:t>It should use sensors, build around the car, to take the car out of every parking position in the most convenient and safe way. The system should provide a graphical user interface within the car display, to provide overview over the process of taking out the car.</w:t>
+      </w:r>
+    </w:p>
+    <w:p>
+      <w:pPr>
+        <w:rPr>
+          <w:lang w:val="en-US"/>
+        </w:rPr>
+      </w:pPr>
+      <w:r>
+        <w:rPr>
+          <w:lang w:val="en-US"/>
+        </w:rPr>
+        <w:t>X.1.2 Supported parking positions</w:t>
+      </w:r>
+    </w:p>
+    <w:p>
+      <w:pPr>
+        <w:rPr>
+          <w:lang w:val="en-US"/>
+        </w:rPr>
+      </w:pPr>
+      <w:r>
+        <w:rPr>
+          <w:lang w:val="en-US"/>
+        </w:rPr>
+        <w:t>The two main parking positions shall be supported</w:t>
+      </w:r>
+      <w:r>
+        <w:rPr>
+          <w:lang w:val="en-US"/>
+        </w:rPr>
+        <w:t>, as shown in the pictures below</w:t>
+      </w:r>
+      <w:r>
+        <w:rPr>
+          <w:lang w:val="en-US"/>
+        </w:rPr>
+        <w:t>:</w:t>
+      </w:r>
+    </w:p>
+    <w:p>
+      <w:pPr>
+        <w:pStyle w:val="Listenabsatz"/>
+        <w:numPr>
+          <w:ilvl w:val="0"/>
+          <w:numId w:val="1"/>
+        </w:numPr>
+        <w:rPr>
+          <w:lang w:val="en-US"/>
+        </w:rPr>
+      </w:pPr>
+      <w:r>
+        <w:rPr>
+          <w:lang w:val="en-US"/>
+        </w:rPr>
+        <w:t>Lengthwise parking</w:t>
+      </w:r>
+    </w:p>
+    <w:p>
+      <w:pPr>
+        <w:rPr>
+          <w:noProof/>
+          <w:lang w:eastAsia="de-DE"/>
+        </w:rPr>
+      </w:pPr>
+      <w:r>
+        <w:rPr>
+          <w:noProof/>
+          <w:lang w:eastAsia="de-DE"/>
+        </w:rPr>
+        <w:drawing>
+          <wp:inline distT="0" distB="0" distL="0" distR="0" wp14:anchorId="15F54E18" wp14:editId="4E08ED50">
+            <wp:extent cx="1168071" cy="4121624"/>
+            <wp:effectExtent l="9208" t="0" r="3492" b="3493"/>
+            <wp:docPr id="1" name="Grafik 1"/>
+            <wp:cNvGraphicFramePr>
+              <a:graphicFrameLocks xmlns:a="http://schemas.openxmlformats.org/drawingml/2006/main" noChangeAspect="1"/>
+            </wp:cNvGraphicFramePr>
+            <a:graphic xmlns:a="http://schemas.openxmlformats.org/drawingml/2006/main">
+              <a:graphicData uri="http://schemas.openxmlformats.org/drawingml/2006/picture">
+                <pic:pic xmlns:pic="http://schemas.openxmlformats.org/drawingml/2006/picture">
+                  <pic:nvPicPr>
+                    <pic:cNvPr id="1" name=""/>
+                    <pic:cNvPicPr/>
+                  </pic:nvPicPr>
+                  <pic:blipFill>
+                    <a:blip r:embed="rId5"/>
+                    <a:stretch>
+                      <a:fillRect/>
+                    </a:stretch>
+                  </pic:blipFill>
+                  <pic:spPr>
+                    <a:xfrm rot="16200000">
+                      <a:off x="0" y="0"/>
+                      <a:ext cx="1202690" cy="4243780"/>
+                    </a:xfrm>
+                    <a:prstGeom prst="rect">
+                      <a:avLst/>
+                    </a:prstGeom>
+                  </pic:spPr>
+                </pic:pic>
+              </a:graphicData>
+            </a:graphic>
+          </wp:inline>
+        </w:drawing>
+      </w:r>
+    </w:p>
+    <w:p>
+      <w:pPr>
+        <w:pStyle w:val="Listenabsatz"/>
+        <w:numPr>
+          <w:ilvl w:val="0"/>
+          <w:numId w:val="1"/>
+        </w:numPr>
+        <w:rPr>
+          <w:noProof/>
+          <w:lang w:eastAsia="de-DE"/>
+        </w:rPr>
+      </w:pPr>
+      <w:r>
+        <w:rPr>
+          <w:noProof/>
+          <w:lang w:eastAsia="de-DE"/>
+        </w:rPr>
+        <w:t>Transversal parking</w:t>
+      </w:r>
+    </w:p>
+    <w:p>
+      <w:pPr>
+        <w:rPr>
+          <w:lang w:val="en-US"/>
+        </w:rPr>
+      </w:pPr>
+      <w:r>
+        <w:rPr>
+          <w:noProof/>
+          <w:lang w:eastAsia="de-DE"/>
+        </w:rPr>
+        <w:drawing>
+          <wp:inline distT="0" distB="0" distL="0" distR="0" wp14:anchorId="52153E77" wp14:editId="6D52A97C">
+            <wp:extent cx="2913865" cy="1770598"/>
+            <wp:effectExtent l="0" t="0" r="1270" b="1270"/>
+            <wp:docPr id="2" name="Grafik 2"/>
+            <wp:cNvGraphicFramePr>
+              <a:graphicFrameLocks xmlns:a="http://schemas.openxmlformats.org/drawingml/2006/main" noChangeAspect="1"/>
+            </wp:cNvGraphicFramePr>
+            <a:graphic xmlns:a="http://schemas.openxmlformats.org/drawingml/2006/main">
+              <a:graphicData uri="http://schemas.openxmlformats.org/drawingml/2006/picture">
+                <pic:pic xmlns:pic="http://schemas.openxmlformats.org/drawingml/2006/picture">
+                  <pic:nvPicPr>
+                    <pic:cNvPr id="1" name=""/>
+                    <pic:cNvPicPr/>
+                  </pic:nvPicPr>
+                  <pic:blipFill>
+                    <a:blip r:embed="rId6"/>
+                    <a:stretch>
+                      <a:fillRect/>
+                    </a:stretch>
+                  </pic:blipFill>
+                  <pic:spPr>
+                    <a:xfrm>
+                      <a:off x="0" y="0"/>
+                      <a:ext cx="3046115" cy="1850959"/>
+                    </a:xfrm>
+                    <a:prstGeom prst="rect">
+                      <a:avLst/>
+                    </a:prstGeom>
+                  </pic:spPr>
+                </pic:pic>
+              </a:graphicData>
+            </a:graphic>
+          </wp:inline>
+        </w:drawing>
+      </w:r>
+    </w:p>
+    <w:p>
+      <w:pPr>
+        <w:rPr>
+          <w:lang w:val="en-US"/>
+        </w:rPr>
+      </w:pPr>
+    </w:p>
+    <w:p>
+      <w:pPr>
+        <w:rPr>
+          <w:lang w:val="en-US"/>
+        </w:rPr>
+      </w:pPr>
+      <w:r>
+        <w:rPr>
+          <w:lang w:val="en-US"/>
+        </w:rPr>
+        <w:t xml:space="preserve">A car moved out of a lengthwise parking lot has to face the same direction as before being taken out, while a car taken out of a transversal parking lot is moved 90* anti-clockwise when being taken out. In both cases, the cars have to leave the parking lot entirely, and must not enter the opposite lane at any time of the process.  </w:t>
+      </w:r>
+    </w:p>
+    <w:p>
+      <w:pPr>
+        <w:rPr>
+          <w:lang w:val="en-US"/>
+        </w:rPr>
+      </w:pPr>
+    </w:p>
+    <w:p>
+      <w:pPr>
+        <w:rPr>
+          <w:lang w:val="en-US"/>
+        </w:rPr>
+      </w:pPr>
+      <w:r>
+        <w:rPr>
+          <w:lang w:val="en-US"/>
+        </w:rPr>
+        <w:t>X.1.3 Sensors</w:t>
+      </w:r>
+    </w:p>
+    <w:p>
+      <w:pPr>
+        <w:rPr>
+          <w:lang w:val="en-US"/>
+        </w:rPr>
+      </w:pPr>
+      <w:r>
+        <w:rPr>
+          <w:lang w:val="en-US"/>
+        </w:rPr>
+        <w:lastRenderedPageBreak/>
+        <w:t>The system uses a number of sensors placed on and within the automobile. They are used to ensure a secure process of taking out the vehicle off the parking lot:</w:t>
+      </w:r>
+    </w:p>
+    <w:p>
+      <w:pPr>
+        <w:pStyle w:val="Listenabsatz"/>
+        <w:numPr>
+          <w:ilvl w:val="0"/>
+          <w:numId w:val="2"/>
+        </w:numPr>
+        <w:rPr>
+          <w:lang w:val="en-US"/>
+        </w:rPr>
+      </w:pPr>
+      <w:r>
+        <w:rPr>
+          <w:lang w:val="en-US"/>
+        </w:rPr>
+        <w:t>Speed Sensor</w:t>
+      </w:r>
+      <w:r>
+        <w:rPr>
+          <w:lang w:val="en-US"/>
+        </w:rPr>
+        <w:t xml:space="preserve"> </w:t>
+      </w:r>
+    </w:p>
+    <w:p>
+      <w:pPr>
+        <w:pStyle w:val="Listenabsatz"/>
+        <w:rPr>
+          <w:lang w:val="en-US"/>
+        </w:rPr>
+      </w:pPr>
+      <w:r>
+        <w:rPr>
+          <w:lang w:val="en-US"/>
+        </w:rPr>
+        <w:t xml:space="preserve">Acquire the current speed </w:t>
+      </w:r>
+    </w:p>
+    <w:p>
+      <w:pPr>
+        <w:pStyle w:val="Listenabsatz"/>
+        <w:numPr>
+          <w:ilvl w:val="0"/>
+          <w:numId w:val="2"/>
+        </w:numPr>
+        <w:rPr>
+          <w:lang w:val="en-US"/>
+        </w:rPr>
+      </w:pPr>
+      <w:r>
+        <w:rPr>
+          <w:lang w:val="en-US"/>
+        </w:rPr>
+        <w:t>Distance Sensor</w:t>
+      </w:r>
+    </w:p>
+    <w:p>
+      <w:pPr>
+        <w:pStyle w:val="Listenabsatz"/>
+        <w:rPr>
+          <w:lang w:val="en-US"/>
+        </w:rPr>
+      </w:pPr>
+      <w:r>
+        <w:rPr>
+          <w:lang w:val="en-US"/>
+        </w:rPr>
+        <w:t>Acquire the distances between the vehicle and obstacles</w:t>
+      </w:r>
+    </w:p>
+    <w:p>
+      <w:pPr>
+        <w:rPr>
+          <w:lang w:val="en-US"/>
+        </w:rPr>
+      </w:pPr>
+    </w:p>
+    <w:p>
+      <w:pPr>
+        <w:rPr>
+          <w:lang w:val="en-US"/>
+        </w:rPr>
+      </w:pPr>
+      <w:r>
+        <w:rPr>
+          <w:lang w:val="en-US"/>
+        </w:rPr>
+        <w:t>X.1.4 Required Controls</w:t>
+      </w:r>
+    </w:p>
+    <w:p>
+      <w:pPr>
+        <w:rPr>
+          <w:lang w:val="en-US"/>
+        </w:rPr>
+      </w:pPr>
+      <w:r>
+        <w:rPr>
+          <w:lang w:val="en-US"/>
+        </w:rPr>
+        <w:t xml:space="preserve">The parking system requires the control </w:t>
+      </w:r>
+      <w:r>
+        <w:rPr>
+          <w:lang w:val="en-US"/>
+        </w:rPr>
+        <w:t>or a possibility to interact with</w:t>
+      </w:r>
+      <w:r>
+        <w:rPr>
+          <w:lang w:val="en-US"/>
+        </w:rPr>
+        <w:t xml:space="preserve"> a number of car components to work properly and to its full potential:</w:t>
+      </w:r>
+    </w:p>
+    <w:p>
+      <w:pPr>
+        <w:pStyle w:val="Listenabsatz"/>
+        <w:numPr>
+          <w:ilvl w:val="0"/>
+          <w:numId w:val="3"/>
+        </w:numPr>
+        <w:rPr>
+          <w:lang w:val="en-US"/>
+        </w:rPr>
+      </w:pPr>
+      <w:r>
+        <w:rPr>
+          <w:lang w:val="en-US"/>
+        </w:rPr>
+        <w:t>Transmission control</w:t>
+      </w:r>
+    </w:p>
+    <w:p>
+      <w:pPr>
+        <w:pStyle w:val="Listenabsatz"/>
+        <w:rPr>
+          <w:lang w:val="en-US"/>
+        </w:rPr>
+      </w:pPr>
+      <w:r>
+        <w:rPr>
+          <w:lang w:val="en-US"/>
+        </w:rPr>
+        <w:t>Switch between forwards and reverse driving</w:t>
+      </w:r>
+    </w:p>
+    <w:p>
+      <w:pPr>
+        <w:pStyle w:val="Listenabsatz"/>
+        <w:numPr>
+          <w:ilvl w:val="0"/>
+          <w:numId w:val="3"/>
+        </w:numPr>
+        <w:rPr>
+          <w:lang w:val="en-US"/>
+        </w:rPr>
+      </w:pPr>
+      <w:r>
+        <w:rPr>
+          <w:lang w:val="en-US"/>
+        </w:rPr>
+        <w:t>Engine control</w:t>
+      </w:r>
+    </w:p>
+    <w:p>
+      <w:pPr>
+        <w:pStyle w:val="Listenabsatz"/>
+        <w:rPr>
+          <w:lang w:val="en-US"/>
+        </w:rPr>
+      </w:pPr>
+      <w:r>
+        <w:rPr>
+          <w:lang w:val="en-US"/>
+        </w:rPr>
+        <w:t xml:space="preserve">Set the desired car </w:t>
+      </w:r>
+      <w:r>
+        <w:rPr>
+          <w:lang w:val="en-US"/>
+        </w:rPr>
+        <w:t>velocity</w:t>
+      </w:r>
+    </w:p>
+    <w:p>
+      <w:pPr>
+        <w:pStyle w:val="Listenabsatz"/>
+        <w:numPr>
+          <w:ilvl w:val="0"/>
+          <w:numId w:val="3"/>
+        </w:numPr>
+        <w:rPr>
+          <w:lang w:val="en-US"/>
+        </w:rPr>
+      </w:pPr>
+      <w:r>
+        <w:rPr>
+          <w:lang w:val="en-US"/>
+        </w:rPr>
+        <w:t>Board computer control</w:t>
+      </w:r>
+    </w:p>
+    <w:p>
+      <w:pPr>
+        <w:pStyle w:val="Listenabsatz"/>
+        <w:rPr>
+          <w:lang w:val="en-US"/>
+        </w:rPr>
+      </w:pPr>
+      <w:r>
+        <w:rPr>
+          <w:lang w:val="en-US"/>
+        </w:rPr>
+        <w:t xml:space="preserve">Display the user interface </w:t>
+      </w:r>
+    </w:p>
+    <w:p>
+      <w:pPr>
+        <w:pStyle w:val="Listenabsatz"/>
+        <w:numPr>
+          <w:ilvl w:val="0"/>
+          <w:numId w:val="3"/>
+        </w:numPr>
+        <w:rPr>
+          <w:lang w:val="en-US"/>
+        </w:rPr>
+      </w:pPr>
+      <w:r>
+        <w:rPr>
+          <w:lang w:val="en-US"/>
+        </w:rPr>
+        <w:t>Brake control</w:t>
+      </w:r>
+    </w:p>
+    <w:p>
+      <w:pPr>
+        <w:pStyle w:val="Listenabsatz"/>
+        <w:rPr>
+          <w:lang w:val="en-US"/>
+        </w:rPr>
+      </w:pPr>
+      <w:r>
+        <w:rPr>
+          <w:lang w:val="en-US"/>
+        </w:rPr>
+        <w:t>Decrease the velocity</w:t>
+      </w:r>
+    </w:p>
+    <w:p>
+      <w:pPr>
+        <w:pStyle w:val="Listenabsatz"/>
+        <w:numPr>
+          <w:ilvl w:val="0"/>
+          <w:numId w:val="3"/>
+        </w:numPr>
+        <w:rPr>
+          <w:lang w:val="en-US"/>
+        </w:rPr>
+      </w:pPr>
+      <w:r>
+        <w:rPr>
+          <w:lang w:val="en-US"/>
+        </w:rPr>
+        <w:t>Steering control</w:t>
+      </w:r>
+    </w:p>
+    <w:p>
+      <w:pPr>
+        <w:pStyle w:val="Listenabsatz"/>
+        <w:rPr>
+          <w:lang w:val="en-US"/>
+        </w:rPr>
+      </w:pPr>
+      <w:r>
+        <w:rPr>
+          <w:lang w:val="en-US"/>
+        </w:rPr>
+        <w:t>Change the vehicles direction</w:t>
+      </w:r>
+    </w:p>
+    <w:p>
+      <w:pPr>
+        <w:rPr>
+          <w:lang w:val="en-US"/>
+        </w:rPr>
+      </w:pPr>
+      <w:r>
+        <w:rPr>
+          <w:lang w:val="en-US"/>
+        </w:rPr>
+        <w:t>The board computer is not mandatory for the system to work, but highly recommended.</w:t>
+      </w:r>
+    </w:p>
+    <w:p>
+      <w:pPr>
+        <w:rPr>
+          <w:lang w:val="en-US"/>
+        </w:rPr>
+      </w:pPr>
+    </w:p>
+    <w:p>
+      <w:pPr>
+        <w:rPr>
+          <w:lang w:val="en-US"/>
+        </w:rPr>
+      </w:pPr>
+      <w:r>
+        <w:rPr>
+          <w:lang w:val="en-US"/>
+        </w:rPr>
+        <w:t>X.1.</w:t>
+      </w:r>
+      <w:r>
+        <w:rPr>
+          <w:lang w:val="en-US"/>
+        </w:rPr>
+        <w:t>5</w:t>
+      </w:r>
+      <w:r>
+        <w:rPr>
+          <w:lang w:val="en-US"/>
+        </w:rPr>
+        <w:t xml:space="preserve"> Obstacles</w:t>
+      </w:r>
+    </w:p>
+    <w:p>
+      <w:pPr>
+        <w:rPr>
+          <w:lang w:val="en-US"/>
+        </w:rPr>
+      </w:pPr>
+      <w:r>
+        <w:rPr>
+          <w:lang w:val="en-US"/>
+        </w:rPr>
+        <w:t xml:space="preserve">The parking assistance system shall be able to take obstacles into account. </w:t>
+      </w:r>
+      <w:r>
+        <w:rPr>
+          <w:lang w:val="en-US"/>
+        </w:rPr>
+        <w:t>There are two kinds of obstacles we are facing when running the process of taking out a car of a parking lot:</w:t>
+      </w:r>
+    </w:p>
+    <w:p>
+      <w:pPr>
+        <w:rPr>
+          <w:lang w:val="en-US"/>
+        </w:rPr>
+      </w:pPr>
+      <w:r>
+        <w:rPr>
+          <w:lang w:val="en-US"/>
+        </w:rPr>
+        <w:t>Static obstacles:</w:t>
+      </w:r>
+    </w:p>
+    <w:p>
+      <w:pPr>
+        <w:rPr>
+          <w:lang w:val="en-US"/>
+        </w:rPr>
+      </w:pPr>
+      <w:r>
+        <w:rPr>
+          <w:lang w:val="en-US"/>
+        </w:rPr>
+        <w:t xml:space="preserve">Static obstacles are not moving themselves. Their distance towards our vehicle controlled by the parking assistant system only changes by the movement of the vehicle itself. We do not have to predict where the obstacle might be positioned at some other point in time. </w:t>
+      </w:r>
+    </w:p>
+    <w:p>
+      <w:pPr>
+        <w:rPr>
+          <w:lang w:val="en-US"/>
+        </w:rPr>
+      </w:pPr>
+      <w:r>
+        <w:rPr>
+          <w:lang w:val="en-US"/>
+        </w:rPr>
+        <w:t>Static obstacles are objects like:</w:t>
+      </w:r>
+    </w:p>
+    <w:p>
+      <w:pPr>
+        <w:pStyle w:val="Listenabsatz"/>
+        <w:numPr>
+          <w:ilvl w:val="0"/>
+          <w:numId w:val="3"/>
+        </w:numPr>
+        <w:rPr>
+          <w:lang w:val="en-US"/>
+        </w:rPr>
+      </w:pPr>
+      <w:r>
+        <w:rPr>
+          <w:lang w:val="en-US"/>
+        </w:rPr>
+        <w:t>Parked cars</w:t>
+      </w:r>
+    </w:p>
+    <w:p>
+      <w:pPr>
+        <w:pStyle w:val="Listenabsatz"/>
+        <w:numPr>
+          <w:ilvl w:val="0"/>
+          <w:numId w:val="3"/>
+        </w:numPr>
+        <w:rPr>
+          <w:lang w:val="en-US"/>
+        </w:rPr>
+      </w:pPr>
+      <w:r>
+        <w:rPr>
+          <w:lang w:val="en-US"/>
+        </w:rPr>
+        <w:t xml:space="preserve">Houses </w:t>
+      </w:r>
+    </w:p>
+    <w:p>
+      <w:pPr>
+        <w:pStyle w:val="Listenabsatz"/>
+        <w:numPr>
+          <w:ilvl w:val="0"/>
+          <w:numId w:val="3"/>
+        </w:numPr>
+        <w:rPr>
+          <w:lang w:val="en-US"/>
+        </w:rPr>
+      </w:pPr>
+      <w:r>
+        <w:rPr>
+          <w:lang w:val="en-US"/>
+        </w:rPr>
+        <w:t>Walls</w:t>
+      </w:r>
+    </w:p>
+    <w:p>
+      <w:pPr>
+        <w:pStyle w:val="Listenabsatz"/>
+        <w:numPr>
+          <w:ilvl w:val="0"/>
+          <w:numId w:val="3"/>
+        </w:numPr>
+        <w:rPr>
+          <w:lang w:val="en-US"/>
+        </w:rPr>
+      </w:pPr>
+      <w:r>
+        <w:rPr>
+          <w:lang w:val="en-US"/>
+        </w:rPr>
+        <w:t>Burgundy</w:t>
+      </w:r>
+    </w:p>
+    <w:p>
+      <w:pPr>
+        <w:pStyle w:val="Listenabsatz"/>
+        <w:numPr>
+          <w:ilvl w:val="0"/>
+          <w:numId w:val="3"/>
+        </w:numPr>
+        <w:rPr>
+          <w:lang w:val="en-US"/>
+        </w:rPr>
+      </w:pPr>
+      <w:r>
+        <w:rPr>
+          <w:lang w:val="en-US"/>
+        </w:rPr>
+        <w:t>Trees</w:t>
+      </w:r>
+    </w:p>
+    <w:p>
+      <w:pPr>
+        <w:rPr>
+          <w:lang w:val="en-US"/>
+        </w:rPr>
+      </w:pPr>
+      <w:r>
+        <w:rPr>
+          <w:lang w:val="en-US"/>
+        </w:rPr>
+        <w:t>Dynamic obstacles:</w:t>
+      </w:r>
+    </w:p>
+    <w:p>
+      <w:pPr>
+        <w:rPr>
+          <w:lang w:val="en-US"/>
+        </w:rPr>
+      </w:pPr>
+      <w:r>
+        <w:rPr>
+          <w:lang w:val="en-US"/>
+        </w:rPr>
+        <w:t>Dynamic obstacles have a movement, or the potential to move during our process of taking out the car of a parking lot. Their distance to our vehicle can change without our car having any velocity. If there is any possibility, an obstacle might interfere with our vehicle, or the predicted path</w:t>
+      </w:r>
+      <w:r>
+        <w:rPr>
+          <w:lang w:val="en-US"/>
+        </w:rPr>
+        <w:t xml:space="preserve"> of our </w:t>
+      </w:r>
+      <w:r>
+        <w:rPr>
+          <w:lang w:val="en-US"/>
+        </w:rPr>
+        <w:lastRenderedPageBreak/>
+        <w:t>vehicle, it has to be taken into account during the process. If the distance between an obstacle and our vehicle is reducing by a higher ration than the velocity of the car, the car has to stop.</w:t>
+      </w:r>
+    </w:p>
+    <w:p>
+      <w:pPr>
+        <w:rPr>
+          <w:lang w:val="en-US"/>
+        </w:rPr>
+      </w:pPr>
+      <w:r>
+        <w:rPr>
+          <w:lang w:val="en-US"/>
+        </w:rPr>
+        <w:t>Dynamic obstacles are objects like:</w:t>
+      </w:r>
+    </w:p>
+    <w:p>
+      <w:pPr>
+        <w:pStyle w:val="Listenabsatz"/>
+        <w:numPr>
+          <w:ilvl w:val="0"/>
+          <w:numId w:val="4"/>
+        </w:numPr>
+        <w:rPr>
+          <w:lang w:val="en-US"/>
+        </w:rPr>
+      </w:pPr>
+      <w:r>
+        <w:rPr>
+          <w:lang w:val="en-US"/>
+        </w:rPr>
+        <w:t>Moving cars</w:t>
       </w:r>
       <w:bookmarkStart w:id="0" w:name="_GoBack"/>
       <w:bookmarkEnd w:id="0"/>
     </w:p>
     <w:p>
-      <w:r>
-        <w:t>X.1 Specification</w:t>
-      </w:r>
-    </w:p>
-    <w:p/>
+      <w:pPr>
+        <w:pStyle w:val="Listenabsatz"/>
+        <w:numPr>
+          <w:ilvl w:val="0"/>
+          <w:numId w:val="4"/>
+        </w:numPr>
+        <w:rPr>
+          <w:lang w:val="en-US"/>
+        </w:rPr>
+      </w:pPr>
+      <w:r>
+        <w:rPr>
+          <w:lang w:val="en-US"/>
+        </w:rPr>
+        <w:t>Human beings</w:t>
+      </w:r>
+    </w:p>
+    <w:p>
+      <w:pPr>
+        <w:pStyle w:val="Listenabsatz"/>
+        <w:numPr>
+          <w:ilvl w:val="0"/>
+          <w:numId w:val="4"/>
+        </w:numPr>
+        <w:rPr>
+          <w:lang w:val="en-US"/>
+        </w:rPr>
+      </w:pPr>
+      <w:r>
+        <w:rPr>
+          <w:lang w:val="en-US"/>
+        </w:rPr>
+        <w:t>Animals</w:t>
+      </w:r>
+    </w:p>
+    <w:p>
+      <w:pPr>
+        <w:rPr>
+          <w:lang w:val="en-US"/>
+        </w:rPr>
+      </w:pPr>
+    </w:p>
     <w:sectPr>
       <w:pgSz w:w="11906" w:h="16838"/>
       <w:pgMar w:top="1417" w:right="1417" w:bottom="1134" w:left="1417" w:header="708" w:footer="708" w:gutter="0"/>
@@ -31,6 +942,451 @@
     </w:sectPr>
   </w:body>
 </w:document>
+</file>
+
+<file path=word/numbering.xml><?xml version="1.0" encoding="utf-8"?>
+<w:numbering xmlns:wpc="http://schemas.microsoft.com/office/word/2010/wordprocessingCanvas" xmlns:mc="http://schemas.openxmlformats.org/markup-compatibility/2006" xmlns:o="urn:schemas-microsoft-com:office:office" xmlns:r="http://schemas.openxmlformats.org/officeDocument/2006/relationships" xmlns:m="http://schemas.openxmlformats.org/officeDocument/2006/math" xmlns:v="urn:schemas-microsoft-com:vml" xmlns:wp14="http://schemas.microsoft.com/office/word/2010/wordprocessingDrawing" xmlns:wp="http://schemas.openxmlformats.org/drawingml/2006/wordprocessingDrawing" xmlns:w10="urn:schemas-microsoft-com:office:word" xmlns:w="http://schemas.openxmlformats.org/wordprocessingml/2006/main" xmlns:w14="http://schemas.microsoft.com/office/word/2010/wordml" xmlns:w15="http://schemas.microsoft.com/office/word/2012/wordml" xmlns:wpg="http://schemas.microsoft.com/office/word/2010/wordprocessingGroup" xmlns:wpi="http://schemas.microsoft.com/office/word/2010/wordprocessingInk" xmlns:wne="http://schemas.microsoft.com/office/word/2006/wordml" xmlns:wps="http://schemas.microsoft.com/office/word/2010/wordprocessingShape" mc:Ignorable="w14 w15 wp14">
+  <w:abstractNum w:abstractNumId="0" w15:restartNumberingAfterBreak="0">
+    <w:nsid w:val="0FDB6633"/>
+    <w:multiLevelType w:val="hybridMultilevel"/>
+    <w:tmpl w:val="4F48CD62"/>
+    <w:lvl w:ilvl="0" w:tplc="04070001">
+      <w:start w:val="1"/>
+      <w:numFmt w:val="bullet"/>
+      <w:lvlText w:val=""/>
+      <w:lvlJc w:val="left"/>
+      <w:pPr>
+        <w:ind w:left="720" w:hanging="360"/>
+      </w:pPr>
+      <w:rPr>
+        <w:rFonts w:ascii="Symbol" w:hAnsi="Symbol" w:hint="default"/>
+      </w:rPr>
+    </w:lvl>
+    <w:lvl w:ilvl="1" w:tplc="04070003" w:tentative="1">
+      <w:start w:val="1"/>
+      <w:numFmt w:val="bullet"/>
+      <w:lvlText w:val="o"/>
+      <w:lvlJc w:val="left"/>
+      <w:pPr>
+        <w:ind w:left="1440" w:hanging="360"/>
+      </w:pPr>
+      <w:rPr>
+        <w:rFonts w:ascii="Courier New" w:hAnsi="Courier New" w:cs="Courier New" w:hint="default"/>
+      </w:rPr>
+    </w:lvl>
+    <w:lvl w:ilvl="2" w:tplc="04070005" w:tentative="1">
+      <w:start w:val="1"/>
+      <w:numFmt w:val="bullet"/>
+      <w:lvlText w:val=""/>
+      <w:lvlJc w:val="left"/>
+      <w:pPr>
+        <w:ind w:left="2160" w:hanging="360"/>
+      </w:pPr>
+      <w:rPr>
+        <w:rFonts w:ascii="Wingdings" w:hAnsi="Wingdings" w:hint="default"/>
+      </w:rPr>
+    </w:lvl>
+    <w:lvl w:ilvl="3" w:tplc="04070001" w:tentative="1">
+      <w:start w:val="1"/>
+      <w:numFmt w:val="bullet"/>
+      <w:lvlText w:val=""/>
+      <w:lvlJc w:val="left"/>
+      <w:pPr>
+        <w:ind w:left="2880" w:hanging="360"/>
+      </w:pPr>
+      <w:rPr>
+        <w:rFonts w:ascii="Symbol" w:hAnsi="Symbol" w:hint="default"/>
+      </w:rPr>
+    </w:lvl>
+    <w:lvl w:ilvl="4" w:tplc="04070003" w:tentative="1">
+      <w:start w:val="1"/>
+      <w:numFmt w:val="bullet"/>
+      <w:lvlText w:val="o"/>
+      <w:lvlJc w:val="left"/>
+      <w:pPr>
+        <w:ind w:left="3600" w:hanging="360"/>
+      </w:pPr>
+      <w:rPr>
+        <w:rFonts w:ascii="Courier New" w:hAnsi="Courier New" w:cs="Courier New" w:hint="default"/>
+      </w:rPr>
+    </w:lvl>
+    <w:lvl w:ilvl="5" w:tplc="04070005" w:tentative="1">
+      <w:start w:val="1"/>
+      <w:numFmt w:val="bullet"/>
+      <w:lvlText w:val=""/>
+      <w:lvlJc w:val="left"/>
+      <w:pPr>
+        <w:ind w:left="4320" w:hanging="360"/>
+      </w:pPr>
+      <w:rPr>
+        <w:rFonts w:ascii="Wingdings" w:hAnsi="Wingdings" w:hint="default"/>
+      </w:rPr>
+    </w:lvl>
+    <w:lvl w:ilvl="6" w:tplc="04070001" w:tentative="1">
+      <w:start w:val="1"/>
+      <w:numFmt w:val="bullet"/>
+      <w:lvlText w:val=""/>
+      <w:lvlJc w:val="left"/>
+      <w:pPr>
+        <w:ind w:left="5040" w:hanging="360"/>
+      </w:pPr>
+      <w:rPr>
+        <w:rFonts w:ascii="Symbol" w:hAnsi="Symbol" w:hint="default"/>
+      </w:rPr>
+    </w:lvl>
+    <w:lvl w:ilvl="7" w:tplc="04070003" w:tentative="1">
+      <w:start w:val="1"/>
+      <w:numFmt w:val="bullet"/>
+      <w:lvlText w:val="o"/>
+      <w:lvlJc w:val="left"/>
+      <w:pPr>
+        <w:ind w:left="5760" w:hanging="360"/>
+      </w:pPr>
+      <w:rPr>
+        <w:rFonts w:ascii="Courier New" w:hAnsi="Courier New" w:cs="Courier New" w:hint="default"/>
+      </w:rPr>
+    </w:lvl>
+    <w:lvl w:ilvl="8" w:tplc="04070005" w:tentative="1">
+      <w:start w:val="1"/>
+      <w:numFmt w:val="bullet"/>
+      <w:lvlText w:val=""/>
+      <w:lvlJc w:val="left"/>
+      <w:pPr>
+        <w:ind w:left="6480" w:hanging="360"/>
+      </w:pPr>
+      <w:rPr>
+        <w:rFonts w:ascii="Wingdings" w:hAnsi="Wingdings" w:hint="default"/>
+      </w:rPr>
+    </w:lvl>
+  </w:abstractNum>
+  <w:abstractNum w:abstractNumId="1" w15:restartNumberingAfterBreak="0">
+    <w:nsid w:val="26AC3E4E"/>
+    <w:multiLevelType w:val="hybridMultilevel"/>
+    <w:tmpl w:val="3B86EB4C"/>
+    <w:lvl w:ilvl="0" w:tplc="04070001">
+      <w:start w:val="1"/>
+      <w:numFmt w:val="bullet"/>
+      <w:lvlText w:val=""/>
+      <w:lvlJc w:val="left"/>
+      <w:pPr>
+        <w:ind w:left="720" w:hanging="360"/>
+      </w:pPr>
+      <w:rPr>
+        <w:rFonts w:ascii="Symbol" w:hAnsi="Symbol" w:hint="default"/>
+      </w:rPr>
+    </w:lvl>
+    <w:lvl w:ilvl="1" w:tplc="04070003" w:tentative="1">
+      <w:start w:val="1"/>
+      <w:numFmt w:val="bullet"/>
+      <w:lvlText w:val="o"/>
+      <w:lvlJc w:val="left"/>
+      <w:pPr>
+        <w:ind w:left="1440" w:hanging="360"/>
+      </w:pPr>
+      <w:rPr>
+        <w:rFonts w:ascii="Courier New" w:hAnsi="Courier New" w:cs="Courier New" w:hint="default"/>
+      </w:rPr>
+    </w:lvl>
+    <w:lvl w:ilvl="2" w:tplc="04070005" w:tentative="1">
+      <w:start w:val="1"/>
+      <w:numFmt w:val="bullet"/>
+      <w:lvlText w:val=""/>
+      <w:lvlJc w:val="left"/>
+      <w:pPr>
+        <w:ind w:left="2160" w:hanging="360"/>
+      </w:pPr>
+      <w:rPr>
+        <w:rFonts w:ascii="Wingdings" w:hAnsi="Wingdings" w:hint="default"/>
+      </w:rPr>
+    </w:lvl>
+    <w:lvl w:ilvl="3" w:tplc="04070001" w:tentative="1">
+      <w:start w:val="1"/>
+      <w:numFmt w:val="bullet"/>
+      <w:lvlText w:val=""/>
+      <w:lvlJc w:val="left"/>
+      <w:pPr>
+        <w:ind w:left="2880" w:hanging="360"/>
+      </w:pPr>
+      <w:rPr>
+        <w:rFonts w:ascii="Symbol" w:hAnsi="Symbol" w:hint="default"/>
+      </w:rPr>
+    </w:lvl>
+    <w:lvl w:ilvl="4" w:tplc="04070003" w:tentative="1">
+      <w:start w:val="1"/>
+      <w:numFmt w:val="bullet"/>
+      <w:lvlText w:val="o"/>
+      <w:lvlJc w:val="left"/>
+      <w:pPr>
+        <w:ind w:left="3600" w:hanging="360"/>
+      </w:pPr>
+      <w:rPr>
+        <w:rFonts w:ascii="Courier New" w:hAnsi="Courier New" w:cs="Courier New" w:hint="default"/>
+      </w:rPr>
+    </w:lvl>
+    <w:lvl w:ilvl="5" w:tplc="04070005" w:tentative="1">
+      <w:start w:val="1"/>
+      <w:numFmt w:val="bullet"/>
+      <w:lvlText w:val=""/>
+      <w:lvlJc w:val="left"/>
+      <w:pPr>
+        <w:ind w:left="4320" w:hanging="360"/>
+      </w:pPr>
+      <w:rPr>
+        <w:rFonts w:ascii="Wingdings" w:hAnsi="Wingdings" w:hint="default"/>
+      </w:rPr>
+    </w:lvl>
+    <w:lvl w:ilvl="6" w:tplc="04070001" w:tentative="1">
+      <w:start w:val="1"/>
+      <w:numFmt w:val="bullet"/>
+      <w:lvlText w:val=""/>
+      <w:lvlJc w:val="left"/>
+      <w:pPr>
+        <w:ind w:left="5040" w:hanging="360"/>
+      </w:pPr>
+      <w:rPr>
+        <w:rFonts w:ascii="Symbol" w:hAnsi="Symbol" w:hint="default"/>
+      </w:rPr>
+    </w:lvl>
+    <w:lvl w:ilvl="7" w:tplc="04070003" w:tentative="1">
+      <w:start w:val="1"/>
+      <w:numFmt w:val="bullet"/>
+      <w:lvlText w:val="o"/>
+      <w:lvlJc w:val="left"/>
+      <w:pPr>
+        <w:ind w:left="5760" w:hanging="360"/>
+      </w:pPr>
+      <w:rPr>
+        <w:rFonts w:ascii="Courier New" w:hAnsi="Courier New" w:cs="Courier New" w:hint="default"/>
+      </w:rPr>
+    </w:lvl>
+    <w:lvl w:ilvl="8" w:tplc="04070005" w:tentative="1">
+      <w:start w:val="1"/>
+      <w:numFmt w:val="bullet"/>
+      <w:lvlText w:val=""/>
+      <w:lvlJc w:val="left"/>
+      <w:pPr>
+        <w:ind w:left="6480" w:hanging="360"/>
+      </w:pPr>
+      <w:rPr>
+        <w:rFonts w:ascii="Wingdings" w:hAnsi="Wingdings" w:hint="default"/>
+      </w:rPr>
+    </w:lvl>
+  </w:abstractNum>
+  <w:abstractNum w:abstractNumId="2" w15:restartNumberingAfterBreak="0">
+    <w:nsid w:val="2E1C22E6"/>
+    <w:multiLevelType w:val="hybridMultilevel"/>
+    <w:tmpl w:val="3536C83E"/>
+    <w:lvl w:ilvl="0" w:tplc="0407000F">
+      <w:start w:val="1"/>
+      <w:numFmt w:val="decimal"/>
+      <w:lvlText w:val="%1."/>
+      <w:lvlJc w:val="left"/>
+      <w:pPr>
+        <w:ind w:left="720" w:hanging="360"/>
+      </w:pPr>
+      <w:rPr>
+        <w:rFonts w:hint="default"/>
+      </w:rPr>
+    </w:lvl>
+    <w:lvl w:ilvl="1" w:tplc="04070019" w:tentative="1">
+      <w:start w:val="1"/>
+      <w:numFmt w:val="lowerLetter"/>
+      <w:lvlText w:val="%2."/>
+      <w:lvlJc w:val="left"/>
+      <w:pPr>
+        <w:ind w:left="1440" w:hanging="360"/>
+      </w:pPr>
+    </w:lvl>
+    <w:lvl w:ilvl="2" w:tplc="0407001B" w:tentative="1">
+      <w:start w:val="1"/>
+      <w:numFmt w:val="lowerRoman"/>
+      <w:lvlText w:val="%3."/>
+      <w:lvlJc w:val="right"/>
+      <w:pPr>
+        <w:ind w:left="2160" w:hanging="180"/>
+      </w:pPr>
+    </w:lvl>
+    <w:lvl w:ilvl="3" w:tplc="0407000F" w:tentative="1">
+      <w:start w:val="1"/>
+      <w:numFmt w:val="decimal"/>
+      <w:lvlText w:val="%4."/>
+      <w:lvlJc w:val="left"/>
+      <w:pPr>
+        <w:ind w:left="2880" w:hanging="360"/>
+      </w:pPr>
+    </w:lvl>
+    <w:lvl w:ilvl="4" w:tplc="04070019" w:tentative="1">
+      <w:start w:val="1"/>
+      <w:numFmt w:val="lowerLetter"/>
+      <w:lvlText w:val="%5."/>
+      <w:lvlJc w:val="left"/>
+      <w:pPr>
+        <w:ind w:left="3600" w:hanging="360"/>
+      </w:pPr>
+    </w:lvl>
+    <w:lvl w:ilvl="5" w:tplc="0407001B" w:tentative="1">
+      <w:start w:val="1"/>
+      <w:numFmt w:val="lowerRoman"/>
+      <w:lvlText w:val="%6."/>
+      <w:lvlJc w:val="right"/>
+      <w:pPr>
+        <w:ind w:left="4320" w:hanging="180"/>
+      </w:pPr>
+    </w:lvl>
+    <w:lvl w:ilvl="6" w:tplc="0407000F" w:tentative="1">
+      <w:start w:val="1"/>
+      <w:numFmt w:val="decimal"/>
+      <w:lvlText w:val="%7."/>
+      <w:lvlJc w:val="left"/>
+      <w:pPr>
+        <w:ind w:left="5040" w:hanging="360"/>
+      </w:pPr>
+    </w:lvl>
+    <w:lvl w:ilvl="7" w:tplc="04070019" w:tentative="1">
+      <w:start w:val="1"/>
+      <w:numFmt w:val="lowerLetter"/>
+      <w:lvlText w:val="%8."/>
+      <w:lvlJc w:val="left"/>
+      <w:pPr>
+        <w:ind w:left="5760" w:hanging="360"/>
+      </w:pPr>
+    </w:lvl>
+    <w:lvl w:ilvl="8" w:tplc="0407001B" w:tentative="1">
+      <w:start w:val="1"/>
+      <w:numFmt w:val="lowerRoman"/>
+      <w:lvlText w:val="%9."/>
+      <w:lvlJc w:val="right"/>
+      <w:pPr>
+        <w:ind w:left="6480" w:hanging="180"/>
+      </w:pPr>
+    </w:lvl>
+  </w:abstractNum>
+  <w:abstractNum w:abstractNumId="3" w15:restartNumberingAfterBreak="0">
+    <w:nsid w:val="56AC4A15"/>
+    <w:multiLevelType w:val="hybridMultilevel"/>
+    <w:tmpl w:val="7AFEF786"/>
+    <w:lvl w:ilvl="0" w:tplc="04070001">
+      <w:start w:val="1"/>
+      <w:numFmt w:val="bullet"/>
+      <w:lvlText w:val=""/>
+      <w:lvlJc w:val="left"/>
+      <w:pPr>
+        <w:ind w:left="720" w:hanging="360"/>
+      </w:pPr>
+      <w:rPr>
+        <w:rFonts w:ascii="Symbol" w:hAnsi="Symbol" w:hint="default"/>
+      </w:rPr>
+    </w:lvl>
+    <w:lvl w:ilvl="1" w:tplc="04070003">
+      <w:start w:val="1"/>
+      <w:numFmt w:val="bullet"/>
+      <w:lvlText w:val="o"/>
+      <w:lvlJc w:val="left"/>
+      <w:pPr>
+        <w:ind w:left="1440" w:hanging="360"/>
+      </w:pPr>
+      <w:rPr>
+        <w:rFonts w:ascii="Courier New" w:hAnsi="Courier New" w:cs="Courier New" w:hint="default"/>
+      </w:rPr>
+    </w:lvl>
+    <w:lvl w:ilvl="2" w:tplc="04070005" w:tentative="1">
+      <w:start w:val="1"/>
+      <w:numFmt w:val="bullet"/>
+      <w:lvlText w:val=""/>
+      <w:lvlJc w:val="left"/>
+      <w:pPr>
+        <w:ind w:left="2160" w:hanging="360"/>
+      </w:pPr>
+      <w:rPr>
+        <w:rFonts w:ascii="Wingdings" w:hAnsi="Wingdings" w:hint="default"/>
+      </w:rPr>
+    </w:lvl>
+    <w:lvl w:ilvl="3" w:tplc="04070001" w:tentative="1">
+      <w:start w:val="1"/>
+      <w:numFmt w:val="bullet"/>
+      <w:lvlText w:val=""/>
+      <w:lvlJc w:val="left"/>
+      <w:pPr>
+        <w:ind w:left="2880" w:hanging="360"/>
+      </w:pPr>
+      <w:rPr>
+        <w:rFonts w:ascii="Symbol" w:hAnsi="Symbol" w:hint="default"/>
+      </w:rPr>
+    </w:lvl>
+    <w:lvl w:ilvl="4" w:tplc="04070003" w:tentative="1">
+      <w:start w:val="1"/>
+      <w:numFmt w:val="bullet"/>
+      <w:lvlText w:val="o"/>
+      <w:lvlJc w:val="left"/>
+      <w:pPr>
+        <w:ind w:left="3600" w:hanging="360"/>
+      </w:pPr>
+      <w:rPr>
+        <w:rFonts w:ascii="Courier New" w:hAnsi="Courier New" w:cs="Courier New" w:hint="default"/>
+      </w:rPr>
+    </w:lvl>
+    <w:lvl w:ilvl="5" w:tplc="04070005" w:tentative="1">
+      <w:start w:val="1"/>
+      <w:numFmt w:val="bullet"/>
+      <w:lvlText w:val=""/>
+      <w:lvlJc w:val="left"/>
+      <w:pPr>
+        <w:ind w:left="4320" w:hanging="360"/>
+      </w:pPr>
+      <w:rPr>
+        <w:rFonts w:ascii="Wingdings" w:hAnsi="Wingdings" w:hint="default"/>
+      </w:rPr>
+    </w:lvl>
+    <w:lvl w:ilvl="6" w:tplc="04070001" w:tentative="1">
+      <w:start w:val="1"/>
+      <w:numFmt w:val="bullet"/>
+      <w:lvlText w:val=""/>
+      <w:lvlJc w:val="left"/>
+      <w:pPr>
+        <w:ind w:left="5040" w:hanging="360"/>
+      </w:pPr>
+      <w:rPr>
+        <w:rFonts w:ascii="Symbol" w:hAnsi="Symbol" w:hint="default"/>
+      </w:rPr>
+    </w:lvl>
+    <w:lvl w:ilvl="7" w:tplc="04070003" w:tentative="1">
+      <w:start w:val="1"/>
+      <w:numFmt w:val="bullet"/>
+      <w:lvlText w:val="o"/>
+      <w:lvlJc w:val="left"/>
+      <w:pPr>
+        <w:ind w:left="5760" w:hanging="360"/>
+      </w:pPr>
+      <w:rPr>
+        <w:rFonts w:ascii="Courier New" w:hAnsi="Courier New" w:cs="Courier New" w:hint="default"/>
+      </w:rPr>
+    </w:lvl>
+    <w:lvl w:ilvl="8" w:tplc="04070005" w:tentative="1">
+      <w:start w:val="1"/>
+      <w:numFmt w:val="bullet"/>
+      <w:lvlText w:val=""/>
+      <w:lvlJc w:val="left"/>
+      <w:pPr>
+        <w:ind w:left="6480" w:hanging="360"/>
+      </w:pPr>
+      <w:rPr>
+        <w:rFonts w:ascii="Wingdings" w:hAnsi="Wingdings" w:hint="default"/>
+      </w:rPr>
+    </w:lvl>
+  </w:abstractNum>
+  <w:num w:numId="1">
+    <w:abstractNumId w:val="2"/>
+  </w:num>
+  <w:num w:numId="2">
+    <w:abstractNumId w:val="3"/>
+  </w:num>
+  <w:num w:numId="3">
+    <w:abstractNumId w:val="0"/>
+  </w:num>
+  <w:num w:numId="4">
+    <w:abstractNumId w:val="1"/>
+  </w:num>
+</w:numbering>
 </file>
 
 <file path=word/styles.xml><?xml version="1.0" encoding="utf-8"?>
@@ -454,6 +1810,17 @@
     <w:semiHidden/>
     <w:unhideWhenUsed/>
   </w:style>
+  <w:style w:type="paragraph" w:styleId="Listenabsatz">
+    <w:name w:val="List Paragraph"/>
+    <w:basedOn w:val="Standard"/>
+    <w:uiPriority w:val="34"/>
+    <w:qFormat/>
+    <w:rsid w:val="00E51249"/>
+    <w:pPr>
+      <w:ind w:left="720"/>
+      <w:contextualSpacing/>
+    </w:pPr>
+  </w:style>
 </w:styles>
 </file>
 

</xml_diff>

<commit_message>
some more shit in Specification chapter
</commit_message>
<xml_diff>
--- a/doc/projectPlan/Specification.docx
+++ b/doc/projectPlan/Specification.docx
@@ -67,7 +67,19 @@
         <w:rPr>
           <w:lang w:val="en-US"/>
         </w:rPr>
-        <w:t xml:space="preserve">describes the specification of the developed system. It is based on the customer requirements. </w:t>
+        <w:t>describes the specification of the developed system. It is based on the customer requirements</w:t>
+      </w:r>
+      <w:r>
+        <w:rPr>
+          <w:lang w:val="en-US"/>
+        </w:rPr>
+        <w:t xml:space="preserve"> and correspondence with the customer</w:t>
+      </w:r>
+      <w:r>
+        <w:rPr>
+          <w:lang w:val="en-US"/>
+        </w:rPr>
+        <w:t xml:space="preserve">. </w:t>
       </w:r>
       <w:proofErr w:type="spellStart"/>
       <w:r>
@@ -125,6 +137,13 @@
         </w:rPr>
         <w:t>It should use sensors, build around the car, to take the car out of every parking position in the most convenient and safe way. The system should provide a graphical user interface within the car display, to provide overview over the process of taking out the car.</w:t>
       </w:r>
+    </w:p>
+    <w:p>
+      <w:pPr>
+        <w:rPr>
+          <w:lang w:val="en-US"/>
+        </w:rPr>
+      </w:pPr>
     </w:p>
     <w:p>
       <w:pPr>
@@ -179,7 +198,13 @@
         <w:rPr>
           <w:lang w:val="en-US"/>
         </w:rPr>
-        <w:t>Lengthwise parking</w:t>
+        <w:t>Parallel</w:t>
+      </w:r>
+      <w:r>
+        <w:rPr>
+          <w:lang w:val="en-US"/>
+        </w:rPr>
+        <w:t xml:space="preserve"> parking</w:t>
       </w:r>
     </w:p>
     <w:p>
@@ -245,10 +270,16 @@
       </w:pPr>
       <w:r>
         <w:rPr>
+          <w:lang w:val="en-US"/>
+        </w:rPr>
+        <w:t xml:space="preserve">Perpendicular </w:t>
+      </w:r>
+      <w:r>
+        <w:rPr>
           <w:noProof/>
           <w:lang w:eastAsia="de-DE"/>
         </w:rPr>
-        <w:t>Transversal parking</w:t>
+        <w:t>parking</w:t>
       </w:r>
     </w:p>
     <w:p>
@@ -372,6 +403,7 @@
         <w:rPr>
           <w:lang w:val="en-US"/>
         </w:rPr>
+        <w:lastRenderedPageBreak/>
         <w:t>X.1.3 Sensors</w:t>
       </w:r>
     </w:p>
@@ -385,7 +417,6 @@
         <w:rPr>
           <w:lang w:val="en-US"/>
         </w:rPr>
-        <w:lastRenderedPageBreak/>
         <w:t>The system uses a number of sensors placed on and within the automobile. They are used to ensure a secure process of taking out the vehicle off the parking lot:</w:t>
       </w:r>
     </w:p>
@@ -1044,8 +1075,6 @@
         </w:rPr>
         <w:t>Left-hand traffic (default)</w:t>
       </w:r>
-      <w:bookmarkStart w:id="0" w:name="_GoBack"/>
-      <w:bookmarkEnd w:id="0"/>
     </w:p>
     <w:p>
       <w:pPr>
@@ -1204,6 +1233,52 @@
           <w:lang w:val="en-US"/>
         </w:rPr>
         <w:t>Warnings in case of dangerous situations</w:t>
+      </w:r>
+    </w:p>
+    <w:p>
+      <w:pPr>
+        <w:rPr>
+          <w:lang w:val="en-US"/>
+        </w:rPr>
+      </w:pPr>
+      <w:bookmarkStart w:id="0" w:name="_GoBack"/>
+      <w:bookmarkEnd w:id="0"/>
+    </w:p>
+    <w:p>
+      <w:r>
+        <w:t>X.1.8 Implementation</w:t>
+      </w:r>
+    </w:p>
+    <w:p>
+      <w:pPr>
+        <w:rPr>
+          <w:color w:val="FF0000"/>
+        </w:rPr>
+      </w:pPr>
+      <w:r>
+        <w:rPr>
+          <w:color w:val="FF0000"/>
+        </w:rPr>
+        <w:t>[Kommunikationsart mit Sensoren]</w:t>
+      </w:r>
+    </w:p>
+    <w:p>
+      <w:pPr>
+        <w:rPr>
+          <w:lang w:val="en-US"/>
+        </w:rPr>
+      </w:pPr>
+      <w:r>
+        <w:rPr>
+          <w:lang w:val="en-US"/>
+        </w:rPr>
+        <w:t xml:space="preserve">The system should be implemented with the programming language C#. </w:t>
+      </w:r>
+      <w:r>
+        <w:rPr>
+          <w:lang w:val="en-US"/>
+        </w:rPr>
+        <w:t xml:space="preserve">For the graphical user interface the framework WPF is to be used. </w:t>
       </w:r>
     </w:p>
     <w:sectPr>

</xml_diff>